<commit_message>
finalize cover letter and response to reviewers
</commit_message>
<xml_diff>
--- a/paper/REVISE_MANUSCRIPT2/CoverLetter.docx
+++ b/paper/REVISE_MANUSCRIPT2/CoverLetter.docx
@@ -46,7 +46,25 @@
         <w:rPr>
           <w:rFonts w:ascii="Times New Roman" w:hAnsi="Times New Roman" w:cs="Times New Roman"/>
         </w:rPr>
-        <w:t>We thank you and the two anonymous reviewers for constructive comments toward improving our manuscript “</w:t>
+        <w:t xml:space="preserve">We </w:t>
+      </w:r>
+      <w:r>
+        <w:rPr>
+          <w:rFonts w:ascii="Times New Roman" w:hAnsi="Times New Roman" w:cs="Times New Roman"/>
+        </w:rPr>
+        <w:t xml:space="preserve">thank you and the two anonymous reviewers </w:t>
+      </w:r>
+      <w:r>
+        <w:rPr>
+          <w:rFonts w:ascii="Times New Roman" w:hAnsi="Times New Roman" w:cs="Times New Roman"/>
+        </w:rPr>
+        <w:t xml:space="preserve">again </w:t>
+      </w:r>
+      <w:r>
+        <w:rPr>
+          <w:rFonts w:ascii="Times New Roman" w:hAnsi="Times New Roman" w:cs="Times New Roman"/>
+        </w:rPr>
+        <w:t>for constructive comments toward improving our manuscript “</w:t>
       </w:r>
       <w:proofErr w:type="spellStart"/>
       <w:r>
@@ -60,7 +78,66 @@
         <w:rPr>
           <w:rFonts w:ascii="Times New Roman" w:hAnsi="Times New Roman" w:cs="Times New Roman"/>
         </w:rPr>
-        <w:t>: A new tool for the precise remote location of Ocean Bottom Seismometers”. Our response to each reviewer comment is in red below. Based on reviewers’ suggestions, the main imp</w:t>
+        <w:t xml:space="preserve">: A new tool for the precise remote location of Ocean Bottom Seismometers”. Our response to each reviewer </w:t>
+      </w:r>
+      <w:r>
+        <w:rPr>
+          <w:rFonts w:ascii="Times New Roman" w:hAnsi="Times New Roman" w:cs="Times New Roman"/>
+        </w:rPr>
+        <w:t xml:space="preserve">comment is in red below. </w:t>
+      </w:r>
+      <w:r>
+        <w:rPr>
+          <w:rFonts w:ascii="Times New Roman" w:hAnsi="Times New Roman" w:cs="Times New Roman"/>
+        </w:rPr>
+        <w:t xml:space="preserve">Based on reviewers’ suggestions, </w:t>
+      </w:r>
+      <w:r>
+        <w:rPr>
+          <w:rFonts w:ascii="Times New Roman" w:hAnsi="Times New Roman" w:cs="Times New Roman"/>
+        </w:rPr>
+        <w:t xml:space="preserve">we have added two new supplementary figures: S11 which compares model uncertainties estimated from the model covariance matrix with the bootstrap estimates and S12 which explores the effects of azimuthal gaps on model recovery. We have also added the </w:t>
+      </w:r>
+      <w:proofErr w:type="spellStart"/>
+      <w:r>
+        <w:rPr>
+          <w:rFonts w:ascii="Times New Roman" w:hAnsi="Times New Roman" w:cs="Times New Roman"/>
+        </w:rPr>
+        <w:t>OBSrange</w:t>
+      </w:r>
+      <w:proofErr w:type="spellEnd"/>
+      <w:r>
+        <w:rPr>
+          <w:rFonts w:ascii="Times New Roman" w:hAnsi="Times New Roman" w:cs="Times New Roman"/>
+        </w:rPr>
+        <w:t xml:space="preserve"> project to IRIS </w:t>
+      </w:r>
+      <w:proofErr w:type="spellStart"/>
+      <w:r>
+        <w:rPr>
+          <w:rFonts w:ascii="Times New Roman" w:hAnsi="Times New Roman" w:cs="Times New Roman"/>
+        </w:rPr>
+        <w:t>SeisCode</w:t>
+      </w:r>
+      <w:proofErr w:type="spellEnd"/>
+      <w:r>
+        <w:rPr>
+          <w:rFonts w:ascii="Times New Roman" w:hAnsi="Times New Roman" w:cs="Times New Roman"/>
+        </w:rPr>
+        <w:t xml:space="preserve"> and include there the full Young Pacific ORCA survey dataset. Finally, we prefer </w:t>
+      </w:r>
+      <w:r>
+        <w:rPr>
+          <w:rFonts w:ascii="Times New Roman" w:hAnsi="Times New Roman" w:cs="Times New Roman"/>
+          <w:i/>
+        </w:rPr>
+        <w:t>not</w:t>
+      </w:r>
+      <w:r>
+        <w:rPr>
+          <w:rFonts w:ascii="Times New Roman" w:hAnsi="Times New Roman" w:cs="Times New Roman"/>
+        </w:rPr>
+        <w:t xml:space="preserve"> to have the README file published alongside the paper but incl</w:t>
       </w:r>
       <w:bookmarkStart w:id="0" w:name="_GoBack"/>
       <w:bookmarkEnd w:id="0"/>
@@ -68,183 +145,7 @@
         <w:rPr>
           <w:rFonts w:ascii="Times New Roman" w:hAnsi="Times New Roman" w:cs="Times New Roman"/>
         </w:rPr>
-        <w:t xml:space="preserve">rovements made to the manuscript and/or </w:t>
-      </w:r>
-      <w:proofErr w:type="spellStart"/>
-      <w:r>
-        <w:rPr>
-          <w:rFonts w:ascii="Times New Roman" w:hAnsi="Times New Roman" w:cs="Times New Roman"/>
-        </w:rPr>
-        <w:t>OBSrange</w:t>
-      </w:r>
-      <w:proofErr w:type="spellEnd"/>
-      <w:r>
-        <w:rPr>
-          <w:rFonts w:ascii="Times New Roman" w:hAnsi="Times New Roman" w:cs="Times New Roman"/>
-        </w:rPr>
-        <w:t xml:space="preserve"> code include </w:t>
-      </w:r>
-    </w:p>
-    <w:p>
-      <w:pPr>
-        <w:rPr>
-          <w:rFonts w:ascii="Times New Roman" w:hAnsi="Times New Roman" w:cs="Times New Roman"/>
-        </w:rPr>
-      </w:pPr>
-      <w:r>
-        <w:rPr>
-          <w:rFonts w:ascii="Times New Roman" w:hAnsi="Times New Roman" w:cs="Times New Roman"/>
-        </w:rPr>
-        <w:t xml:space="preserve">1) </w:t>
-      </w:r>
-      <w:proofErr w:type="gramStart"/>
-      <w:r>
-        <w:rPr>
-          <w:rFonts w:ascii="Times New Roman" w:hAnsi="Times New Roman" w:cs="Times New Roman"/>
-        </w:rPr>
-        <w:t>the</w:t>
-      </w:r>
-      <w:proofErr w:type="gramEnd"/>
-      <w:r>
-        <w:rPr>
-          <w:rFonts w:ascii="Times New Roman" w:hAnsi="Times New Roman" w:cs="Times New Roman"/>
-        </w:rPr>
-        <w:t xml:space="preserve"> ability to account for refraction through the water column using an automatically selected sound-speed profile appropriate for any deployment region, drawn from the 2009 World Ocean Atlas database; </w:t>
-      </w:r>
-    </w:p>
-    <w:p>
-      <w:pPr>
-        <w:rPr>
-          <w:rFonts w:ascii="Times New Roman" w:hAnsi="Times New Roman" w:cs="Times New Roman"/>
-        </w:rPr>
-      </w:pPr>
-      <w:r>
-        <w:rPr>
-          <w:rFonts w:ascii="Times New Roman" w:hAnsi="Times New Roman" w:cs="Times New Roman"/>
-        </w:rPr>
-        <w:t xml:space="preserve">2) </w:t>
-      </w:r>
-      <w:proofErr w:type="gramStart"/>
-      <w:r>
-        <w:rPr>
-          <w:rFonts w:ascii="Times New Roman" w:hAnsi="Times New Roman" w:cs="Times New Roman"/>
-        </w:rPr>
-        <w:t>a</w:t>
-      </w:r>
-      <w:proofErr w:type="gramEnd"/>
-      <w:r>
-        <w:rPr>
-          <w:rFonts w:ascii="Times New Roman" w:hAnsi="Times New Roman" w:cs="Times New Roman"/>
-        </w:rPr>
-        <w:t xml:space="preserve"> correction for a known horizontal shipboard GPS-transponder offset; </w:t>
-      </w:r>
-    </w:p>
-    <w:p>
-      <w:pPr>
-        <w:rPr>
-          <w:rFonts w:ascii="Times New Roman" w:hAnsi="Times New Roman" w:cs="Times New Roman"/>
-        </w:rPr>
-      </w:pPr>
-      <w:r>
-        <w:rPr>
-          <w:rFonts w:ascii="Times New Roman" w:hAnsi="Times New Roman" w:cs="Times New Roman"/>
-        </w:rPr>
-        <w:t xml:space="preserve">3) </w:t>
-      </w:r>
-      <w:proofErr w:type="gramStart"/>
-      <w:r>
-        <w:rPr>
-          <w:rFonts w:ascii="Times New Roman" w:hAnsi="Times New Roman" w:cs="Times New Roman"/>
-        </w:rPr>
-        <w:t>a</w:t>
-      </w:r>
-      <w:proofErr w:type="gramEnd"/>
-      <w:r>
-        <w:rPr>
-          <w:rFonts w:ascii="Times New Roman" w:hAnsi="Times New Roman" w:cs="Times New Roman"/>
-        </w:rPr>
-        <w:t xml:space="preserve"> discussion of water depth and its effects on uncertainties, optimal survey size, and the ray-bending correction; </w:t>
-      </w:r>
-    </w:p>
-    <w:p>
-      <w:pPr>
-        <w:rPr>
-          <w:rFonts w:ascii="Times New Roman" w:hAnsi="Times New Roman" w:cs="Times New Roman"/>
-        </w:rPr>
-      </w:pPr>
-      <w:r>
-        <w:rPr>
-          <w:rFonts w:ascii="Times New Roman" w:hAnsi="Times New Roman" w:cs="Times New Roman"/>
-        </w:rPr>
-        <w:t xml:space="preserve">4) </w:t>
-      </w:r>
-      <w:proofErr w:type="gramStart"/>
-      <w:r>
-        <w:rPr>
-          <w:rFonts w:ascii="Times New Roman" w:hAnsi="Times New Roman" w:cs="Times New Roman"/>
-        </w:rPr>
-        <w:t>a</w:t>
-      </w:r>
-      <w:proofErr w:type="gramEnd"/>
-      <w:r>
-        <w:rPr>
-          <w:rFonts w:ascii="Times New Roman" w:hAnsi="Times New Roman" w:cs="Times New Roman"/>
-        </w:rPr>
-        <w:t xml:space="preserve"> more complete reference to the ellipsoid correction and demonstrations of its importance for reducing travel-time misfit for both real and synthetic data</w:t>
-      </w:r>
-    </w:p>
-    <w:p>
-      <w:pPr>
-        <w:rPr>
-          <w:rFonts w:ascii="Times New Roman" w:hAnsi="Times New Roman" w:cs="Times New Roman"/>
-        </w:rPr>
-      </w:pPr>
-      <w:r>
-        <w:rPr>
-          <w:rFonts w:ascii="Times New Roman" w:hAnsi="Times New Roman" w:cs="Times New Roman"/>
-        </w:rPr>
-        <w:t xml:space="preserve">5) </w:t>
-      </w:r>
-      <w:proofErr w:type="gramStart"/>
-      <w:r>
-        <w:rPr>
-          <w:rFonts w:ascii="Times New Roman" w:hAnsi="Times New Roman" w:cs="Times New Roman"/>
-        </w:rPr>
-        <w:t>a</w:t>
-      </w:r>
-      <w:proofErr w:type="gramEnd"/>
-      <w:r>
-        <w:rPr>
-          <w:rFonts w:ascii="Times New Roman" w:hAnsi="Times New Roman" w:cs="Times New Roman"/>
-        </w:rPr>
-        <w:t xml:space="preserve"> new Figure 1 detailing coordinate systems and conventions referred to in the body of the code. </w:t>
-      </w:r>
-    </w:p>
-    <w:p>
-      <w:pPr>
-        <w:rPr>
-          <w:rFonts w:ascii="Times New Roman" w:hAnsi="Times New Roman" w:cs="Times New Roman"/>
-        </w:rPr>
-      </w:pPr>
-      <w:r>
-        <w:rPr>
-          <w:rFonts w:ascii="Times New Roman" w:hAnsi="Times New Roman" w:cs="Times New Roman"/>
-        </w:rPr>
-        <w:t xml:space="preserve">All together, the revisions entail 8 new supplementary figures. We have also uploaded for this round of reviews a preliminary User Manual (README.pdf), which outlines the basic structure of the code (inputs, options, outputs) and will be included in the </w:t>
-      </w:r>
-      <w:proofErr w:type="spellStart"/>
-      <w:r>
-        <w:rPr>
-          <w:rFonts w:ascii="Times New Roman" w:hAnsi="Times New Roman" w:cs="Times New Roman"/>
-        </w:rPr>
-        <w:t>OBSrange</w:t>
-      </w:r>
-      <w:proofErr w:type="spellEnd"/>
-      <w:r>
-        <w:rPr>
-          <w:rFonts w:ascii="Times New Roman" w:hAnsi="Times New Roman" w:cs="Times New Roman"/>
-        </w:rPr>
-        <w:t xml:space="preserve"> package upon its official release.</w:t>
+        <w:t>ude it only as an aid for reviewers.</w:t>
       </w:r>
     </w:p>
     <w:p>
@@ -293,13 +194,6 @@
         </w:rPr>
         <w:t>, &amp; S. Mosher</w:t>
       </w:r>
-    </w:p>
-    <w:p>
-      <w:pPr>
-        <w:rPr>
-          <w:rFonts w:ascii="Times New Roman" w:hAnsi="Times New Roman" w:cs="Times New Roman"/>
-        </w:rPr>
-      </w:pPr>
     </w:p>
     <w:sectPr>
       <w:pgSz w:w="12240" w:h="15840"/>

</xml_diff>